<commit_message>
Ported IsTrusted support from C++/CX version
</commit_message>
<xml_diff>
--- a/XDKSamples/System/GamepadCppWinRT/Readme.docx
+++ b/XDKSamples/System/GamepadCppWinRT/Readme.docx
@@ -1,6 +1,6 @@
 
 <file path=word/document.xml><?xml version="1.0" encoding="utf-8"?>
-<w:document xmlns:wpc="http://schemas.microsoft.com/office/word/2010/wordprocessingCanvas" xmlns:cx="http://schemas.microsoft.com/office/drawing/2014/chartex" xmlns:cx1="http://schemas.microsoft.com/office/drawing/2015/9/8/chartex" xmlns:cx2="http://schemas.microsoft.com/office/drawing/2015/10/21/chartex" xmlns:cx3="http://schemas.microsoft.com/office/drawing/2016/5/9/chartex" xmlns:cx4="http://schemas.microsoft.com/office/drawing/2016/5/10/chartex" xmlns:cx5="http://schemas.microsoft.com/office/drawing/2016/5/11/chartex" xmlns:cx6="http://schemas.microsoft.com/office/drawing/2016/5/12/chartex" xmlns:cx7="http://schemas.microsoft.com/office/drawing/2016/5/13/chartex" xmlns:cx8="http://schemas.microsoft.com/office/drawing/2016/5/14/chartex" xmlns:mc="http://schemas.openxmlformats.org/markup-compatibility/2006" xmlns:aink="http://schemas.microsoft.com/office/drawing/2016/ink" xmlns:am3d="http://schemas.microsoft.com/office/drawing/2017/model3d" xmlns:o="urn:schemas-microsoft-com:office:office" xmlns:r="http://schemas.openxmlformats.org/officeDocument/2006/relationships" xmlns:m="http://schemas.openxmlformats.org/officeDocument/2006/math" xmlns:v="urn:schemas-microsoft-com:vml" xmlns:wp14="http://schemas.microsoft.com/office/word/2010/wordprocessingDrawing" xmlns:wp="http://schemas.openxmlformats.org/drawingml/2006/wordprocessingDrawing" xmlns:w10="urn:schemas-microsoft-com:office:word" xmlns:w="http://schemas.openxmlformats.org/wordprocessingml/2006/main" xmlns:w14="http://schemas.microsoft.com/office/word/2010/wordml" xmlns:w15="http://schemas.microsoft.com/office/word/2012/wordml" xmlns:w16cid="http://schemas.microsoft.com/office/word/2016/wordml/cid" xmlns:w16se="http://schemas.microsoft.com/office/word/2015/wordml/symex" xmlns:wpg="http://schemas.microsoft.com/office/word/2010/wordprocessingGroup" xmlns:wpi="http://schemas.microsoft.com/office/word/2010/wordprocessingInk" xmlns:wne="http://schemas.microsoft.com/office/word/2006/wordml" xmlns:wps="http://schemas.microsoft.com/office/word/2010/wordprocessingShape" mc:Ignorable="w14 w15 w16se w16cid wp14">
+<w:document xmlns:wpc="http://schemas.microsoft.com/office/word/2010/wordprocessingCanvas" xmlns:mc="http://schemas.openxmlformats.org/markup-compatibility/2006" xmlns:o="urn:schemas-microsoft-com:office:office" xmlns:r="http://schemas.openxmlformats.org/officeDocument/2006/relationships" xmlns:m="http://schemas.openxmlformats.org/officeDocument/2006/math" xmlns:v="urn:schemas-microsoft-com:vml" xmlns:wp14="http://schemas.microsoft.com/office/word/2010/wordprocessingDrawing" xmlns:wp="http://schemas.openxmlformats.org/drawingml/2006/wordprocessingDrawing" xmlns:w10="urn:schemas-microsoft-com:office:word" xmlns:w="http://schemas.openxmlformats.org/wordprocessingml/2006/main" xmlns:w14="http://schemas.microsoft.com/office/word/2010/wordml" xmlns:w15="http://schemas.microsoft.com/office/word/2012/wordml" xmlns:wpg="http://schemas.microsoft.com/office/word/2010/wordprocessingGroup" xmlns:wpi="http://schemas.microsoft.com/office/word/2010/wordprocessingInk" xmlns:wne="http://schemas.microsoft.com/office/word/2006/wordml" xmlns:wps="http://schemas.microsoft.com/office/word/2010/wordprocessingShape" mc:Ignorable="w14 w15 wp14">
   <w:body>
     <w:p>
       <w:pPr>
@@ -154,15 +154,7 @@
     </w:p>
     <w:p>
       <w:r>
-        <w:t xml:space="preserve">Press buttons to see them displayed and move the </w:t>
-      </w:r>
-      <w:proofErr w:type="spellStart"/>
-      <w:r>
-        <w:t>thumbsticks</w:t>
-      </w:r>
-      <w:proofErr w:type="spellEnd"/>
-      <w:r>
-        <w:t xml:space="preserve"> and triggers to see their readings.</w:t>
+        <w:t>Press buttons to see them displayed and move the thumbsticks and triggers to see their readings.</w:t>
       </w:r>
     </w:p>
     <w:p>
@@ -178,23 +170,13 @@
         <w:t xml:space="preserve">This sample demonstrates how to </w:t>
       </w:r>
       <w:r>
-        <w:t xml:space="preserve">use </w:t>
-      </w:r>
-      <w:proofErr w:type="spellStart"/>
-      <w:proofErr w:type="gramStart"/>
-      <w:r>
-        <w:t>Windows.</w:t>
+        <w:t>use Windows.</w:t>
       </w:r>
       <w:r>
         <w:t>Xbox</w:t>
       </w:r>
       <w:r>
-        <w:t>.Input</w:t>
-      </w:r>
-      <w:proofErr w:type="spellEnd"/>
-      <w:proofErr w:type="gramEnd"/>
-      <w:r>
-        <w:t xml:space="preserve"> to </w:t>
+        <w:t xml:space="preserve">.Input to </w:t>
       </w:r>
       <w:r>
         <w:t>read input from</w:t>
@@ -202,13 +184,8 @@
       <w:r>
         <w:t xml:space="preserve"> a gamepad, including </w:t>
       </w:r>
-      <w:proofErr w:type="spellStart"/>
-      <w:r>
-        <w:t>thumbsticks</w:t>
-      </w:r>
-      <w:proofErr w:type="spellEnd"/>
-      <w:r>
-        <w:t xml:space="preserve"> and triggers.</w:t>
+      <w:r>
+        <w:t>thumbsticks and triggers.</w:t>
       </w:r>
       <w:r>
         <w:t xml:space="preserve"> </w:t>
@@ -233,7 +210,6 @@
       <w:r>
         <w:t xml:space="preserve">For more information on </w:t>
       </w:r>
-      <w:proofErr w:type="spellStart"/>
       <w:r>
         <w:t>Windows.</w:t>
       </w:r>
@@ -243,7 +219,6 @@
       <w:r>
         <w:t>.Input</w:t>
       </w:r>
-      <w:proofErr w:type="spellEnd"/>
       <w:r>
         <w:t xml:space="preserve">, see </w:t>
       </w:r>
@@ -302,8 +277,6 @@
         </w:rPr>
         <w:t>5</w:t>
       </w:r>
-      <w:bookmarkStart w:id="0" w:name="_GoBack"/>
-      <w:bookmarkEnd w:id="0"/>
       <w:r>
         <w:rPr>
           <w:i/>
@@ -315,8 +288,8 @@
       <w:pPr>
         <w:pStyle w:val="Heading1"/>
       </w:pPr>
-      <w:bookmarkStart w:id="1" w:name="ID2EMD"/>
-      <w:bookmarkEnd w:id="1"/>
+      <w:bookmarkStart w:id="0" w:name="ID2EMD"/>
+      <w:bookmarkEnd w:id="0"/>
       <w:r>
         <w:t>Update history</w:t>
       </w:r>
@@ -355,6 +328,17 @@
       <w:r>
         <w:t>Updated to use VS 2017 in March 2018.</w:t>
       </w:r>
+    </w:p>
+    <w:p/>
+    <w:p>
+      <w:r>
+        <w:t>Added IsTrusted support April 201</w:t>
+      </w:r>
+      <w:r>
+        <w:t>9</w:t>
+      </w:r>
+      <w:bookmarkStart w:id="1" w:name="_GoBack"/>
+      <w:bookmarkEnd w:id="1"/>
     </w:p>
     <w:p/>
     <w:sectPr>
@@ -374,7 +358,7 @@
 </file>
 
 <file path=word/endnotes.xml><?xml version="1.0" encoding="utf-8"?>
-<w:endnotes xmlns:wpc="http://schemas.microsoft.com/office/word/2010/wordprocessingCanvas" xmlns:cx="http://schemas.microsoft.com/office/drawing/2014/chartex" xmlns:cx1="http://schemas.microsoft.com/office/drawing/2015/9/8/chartex" xmlns:cx2="http://schemas.microsoft.com/office/drawing/2015/10/21/chartex" xmlns:cx3="http://schemas.microsoft.com/office/drawing/2016/5/9/chartex" xmlns:cx4="http://schemas.microsoft.com/office/drawing/2016/5/10/chartex" xmlns:cx5="http://schemas.microsoft.com/office/drawing/2016/5/11/chartex" xmlns:cx6="http://schemas.microsoft.com/office/drawing/2016/5/12/chartex" xmlns:cx7="http://schemas.microsoft.com/office/drawing/2016/5/13/chartex" xmlns:cx8="http://schemas.microsoft.com/office/drawing/2016/5/14/chartex" xmlns:mc="http://schemas.openxmlformats.org/markup-compatibility/2006" xmlns:aink="http://schemas.microsoft.com/office/drawing/2016/ink" xmlns:am3d="http://schemas.microsoft.com/office/drawing/2017/model3d" xmlns:o="urn:schemas-microsoft-com:office:office" xmlns:r="http://schemas.openxmlformats.org/officeDocument/2006/relationships" xmlns:m="http://schemas.openxmlformats.org/officeDocument/2006/math" xmlns:v="urn:schemas-microsoft-com:vml" xmlns:wp14="http://schemas.microsoft.com/office/word/2010/wordprocessingDrawing" xmlns:wp="http://schemas.openxmlformats.org/drawingml/2006/wordprocessingDrawing" xmlns:w10="urn:schemas-microsoft-com:office:word" xmlns:w="http://schemas.openxmlformats.org/wordprocessingml/2006/main" xmlns:w14="http://schemas.microsoft.com/office/word/2010/wordml" xmlns:w15="http://schemas.microsoft.com/office/word/2012/wordml" xmlns:w16cid="http://schemas.microsoft.com/office/word/2016/wordml/cid" xmlns:w16se="http://schemas.microsoft.com/office/word/2015/wordml/symex" xmlns:wpg="http://schemas.microsoft.com/office/word/2010/wordprocessingGroup" xmlns:wpi="http://schemas.microsoft.com/office/word/2010/wordprocessingInk" xmlns:wne="http://schemas.microsoft.com/office/word/2006/wordml" xmlns:wps="http://schemas.microsoft.com/office/word/2010/wordprocessingShape" mc:Ignorable="w14 w15 w16se w16cid wp14">
+<w:endnotes xmlns:wpc="http://schemas.microsoft.com/office/word/2010/wordprocessingCanvas" xmlns:mc="http://schemas.openxmlformats.org/markup-compatibility/2006" xmlns:o="urn:schemas-microsoft-com:office:office" xmlns:r="http://schemas.openxmlformats.org/officeDocument/2006/relationships" xmlns:m="http://schemas.openxmlformats.org/officeDocument/2006/math" xmlns:v="urn:schemas-microsoft-com:vml" xmlns:wp14="http://schemas.microsoft.com/office/word/2010/wordprocessingDrawing" xmlns:wp="http://schemas.openxmlformats.org/drawingml/2006/wordprocessingDrawing" xmlns:w10="urn:schemas-microsoft-com:office:word" xmlns:w="http://schemas.openxmlformats.org/wordprocessingml/2006/main" xmlns:w14="http://schemas.microsoft.com/office/word/2010/wordml" xmlns:w15="http://schemas.microsoft.com/office/word/2012/wordml" xmlns:wpg="http://schemas.microsoft.com/office/word/2010/wordprocessingGroup" xmlns:wpi="http://schemas.microsoft.com/office/word/2010/wordprocessingInk" xmlns:wne="http://schemas.microsoft.com/office/word/2006/wordml" xmlns:wps="http://schemas.microsoft.com/office/word/2010/wordprocessingShape" mc:Ignorable="w14 w15 wp14">
   <w:endnote w:type="separator" w:id="-1">
     <w:p>
       <w:r>
@@ -393,7 +377,7 @@
 </file>
 
 <file path=word/footer1.xml><?xml version="1.0" encoding="utf-8"?>
-<w:ftr xmlns:wpc="http://schemas.microsoft.com/office/word/2010/wordprocessingCanvas" xmlns:cx="http://schemas.microsoft.com/office/drawing/2014/chartex" xmlns:cx1="http://schemas.microsoft.com/office/drawing/2015/9/8/chartex" xmlns:cx2="http://schemas.microsoft.com/office/drawing/2015/10/21/chartex" xmlns:cx3="http://schemas.microsoft.com/office/drawing/2016/5/9/chartex" xmlns:cx4="http://schemas.microsoft.com/office/drawing/2016/5/10/chartex" xmlns:cx5="http://schemas.microsoft.com/office/drawing/2016/5/11/chartex" xmlns:cx6="http://schemas.microsoft.com/office/drawing/2016/5/12/chartex" xmlns:cx7="http://schemas.microsoft.com/office/drawing/2016/5/13/chartex" xmlns:cx8="http://schemas.microsoft.com/office/drawing/2016/5/14/chartex" xmlns:mc="http://schemas.openxmlformats.org/markup-compatibility/2006" xmlns:aink="http://schemas.microsoft.com/office/drawing/2016/ink" xmlns:am3d="http://schemas.microsoft.com/office/drawing/2017/model3d" xmlns:o="urn:schemas-microsoft-com:office:office" xmlns:r="http://schemas.openxmlformats.org/officeDocument/2006/relationships" xmlns:m="http://schemas.openxmlformats.org/officeDocument/2006/math" xmlns:v="urn:schemas-microsoft-com:vml" xmlns:wp14="http://schemas.microsoft.com/office/word/2010/wordprocessingDrawing" xmlns:wp="http://schemas.openxmlformats.org/drawingml/2006/wordprocessingDrawing" xmlns:w10="urn:schemas-microsoft-com:office:word" xmlns:w="http://schemas.openxmlformats.org/wordprocessingml/2006/main" xmlns:w14="http://schemas.microsoft.com/office/word/2010/wordml" xmlns:w15="http://schemas.microsoft.com/office/word/2012/wordml" xmlns:w16cid="http://schemas.microsoft.com/office/word/2016/wordml/cid" xmlns:w16se="http://schemas.microsoft.com/office/word/2015/wordml/symex" xmlns:wpg="http://schemas.microsoft.com/office/word/2010/wordprocessingGroup" xmlns:wpi="http://schemas.microsoft.com/office/word/2010/wordprocessingInk" xmlns:wne="http://schemas.microsoft.com/office/word/2006/wordml" xmlns:wps="http://schemas.microsoft.com/office/word/2010/wordprocessingShape" mc:Ignorable="w14 w15 w16se w16cid wp14">
+<w:ftr xmlns:wpc="http://schemas.microsoft.com/office/word/2010/wordprocessingCanvas" xmlns:mc="http://schemas.openxmlformats.org/markup-compatibility/2006" xmlns:o="urn:schemas-microsoft-com:office:office" xmlns:r="http://schemas.openxmlformats.org/officeDocument/2006/relationships" xmlns:m="http://schemas.openxmlformats.org/officeDocument/2006/math" xmlns:v="urn:schemas-microsoft-com:vml" xmlns:wp14="http://schemas.microsoft.com/office/word/2010/wordprocessingDrawing" xmlns:wp="http://schemas.openxmlformats.org/drawingml/2006/wordprocessingDrawing" xmlns:w10="urn:schemas-microsoft-com:office:word" xmlns:w="http://schemas.openxmlformats.org/wordprocessingml/2006/main" xmlns:w14="http://schemas.microsoft.com/office/word/2010/wordml" xmlns:w15="http://schemas.microsoft.com/office/word/2012/wordml" xmlns:wpg="http://schemas.microsoft.com/office/word/2010/wordprocessingGroup" xmlns:wpi="http://schemas.microsoft.com/office/word/2010/wordprocessingInk" xmlns:wne="http://schemas.microsoft.com/office/word/2006/wordml" xmlns:wps="http://schemas.microsoft.com/office/word/2010/wordprocessingShape" mc:Ignorable="w14 w15 wp14">
   <w:p>
     <w:pPr>
       <w:pStyle w:val="Footer"/>
@@ -403,7 +387,7 @@
 </file>
 
 <file path=word/footer2.xml><?xml version="1.0" encoding="utf-8"?>
-<w:ftr xmlns:wpc="http://schemas.microsoft.com/office/word/2010/wordprocessingCanvas" xmlns:cx="http://schemas.microsoft.com/office/drawing/2014/chartex" xmlns:cx1="http://schemas.microsoft.com/office/drawing/2015/9/8/chartex" xmlns:cx2="http://schemas.microsoft.com/office/drawing/2015/10/21/chartex" xmlns:cx3="http://schemas.microsoft.com/office/drawing/2016/5/9/chartex" xmlns:cx4="http://schemas.microsoft.com/office/drawing/2016/5/10/chartex" xmlns:cx5="http://schemas.microsoft.com/office/drawing/2016/5/11/chartex" xmlns:cx6="http://schemas.microsoft.com/office/drawing/2016/5/12/chartex" xmlns:cx7="http://schemas.microsoft.com/office/drawing/2016/5/13/chartex" xmlns:cx8="http://schemas.microsoft.com/office/drawing/2016/5/14/chartex" xmlns:mc="http://schemas.openxmlformats.org/markup-compatibility/2006" xmlns:aink="http://schemas.microsoft.com/office/drawing/2016/ink" xmlns:am3d="http://schemas.microsoft.com/office/drawing/2017/model3d" xmlns:o="urn:schemas-microsoft-com:office:office" xmlns:r="http://schemas.openxmlformats.org/officeDocument/2006/relationships" xmlns:m="http://schemas.openxmlformats.org/officeDocument/2006/math" xmlns:v="urn:schemas-microsoft-com:vml" xmlns:wp14="http://schemas.microsoft.com/office/word/2010/wordprocessingDrawing" xmlns:wp="http://schemas.openxmlformats.org/drawingml/2006/wordprocessingDrawing" xmlns:w10="urn:schemas-microsoft-com:office:word" xmlns:w="http://schemas.openxmlformats.org/wordprocessingml/2006/main" xmlns:w14="http://schemas.microsoft.com/office/word/2010/wordml" xmlns:w15="http://schemas.microsoft.com/office/word/2012/wordml" xmlns:w16cid="http://schemas.microsoft.com/office/word/2016/wordml/cid" xmlns:w16se="http://schemas.microsoft.com/office/word/2015/wordml/symex" xmlns:wpg="http://schemas.microsoft.com/office/word/2010/wordprocessingGroup" xmlns:wpi="http://schemas.microsoft.com/office/word/2010/wordprocessingInk" xmlns:wne="http://schemas.microsoft.com/office/word/2006/wordml" xmlns:wps="http://schemas.microsoft.com/office/word/2010/wordprocessingShape" mc:Ignorable="w14 w15 w16se w16cid wp14">
+<w:ftr xmlns:wpc="http://schemas.microsoft.com/office/word/2010/wordprocessingCanvas" xmlns:mc="http://schemas.openxmlformats.org/markup-compatibility/2006" xmlns:o="urn:schemas-microsoft-com:office:office" xmlns:r="http://schemas.openxmlformats.org/officeDocument/2006/relationships" xmlns:m="http://schemas.openxmlformats.org/officeDocument/2006/math" xmlns:v="urn:schemas-microsoft-com:vml" xmlns:wp14="http://schemas.microsoft.com/office/word/2010/wordprocessingDrawing" xmlns:wp="http://schemas.openxmlformats.org/drawingml/2006/wordprocessingDrawing" xmlns:w10="urn:schemas-microsoft-com:office:word" xmlns:w="http://schemas.openxmlformats.org/wordprocessingml/2006/main" xmlns:w14="http://schemas.microsoft.com/office/word/2010/wordml" xmlns:w15="http://schemas.microsoft.com/office/word/2012/wordml" xmlns:wpg="http://schemas.microsoft.com/office/word/2010/wordprocessingGroup" xmlns:wpi="http://schemas.microsoft.com/office/word/2010/wordprocessingInk" xmlns:wne="http://schemas.microsoft.com/office/word/2006/wordml" xmlns:wps="http://schemas.microsoft.com/office/word/2010/wordprocessingShape" mc:Ignorable="w14 w15 wp14">
   <w:tbl>
     <w:tblPr>
       <w:tblW w:w="5000" w:type="pct"/>
@@ -482,7 +466,7 @@
               <w:sz w:val="16"/>
               <w:szCs w:val="16"/>
             </w:rPr>
-            <w:t>2018</w:t>
+            <w:t>2019</w:t>
           </w:r>
           <w:r>
             <w:rPr>
@@ -703,7 +687,7 @@
 </file>
 
 <file path=word/footer3.xml><?xml version="1.0" encoding="utf-8"?>
-<w:ftr xmlns:wpc="http://schemas.microsoft.com/office/word/2010/wordprocessingCanvas" xmlns:cx="http://schemas.microsoft.com/office/drawing/2014/chartex" xmlns:cx1="http://schemas.microsoft.com/office/drawing/2015/9/8/chartex" xmlns:cx2="http://schemas.microsoft.com/office/drawing/2015/10/21/chartex" xmlns:cx3="http://schemas.microsoft.com/office/drawing/2016/5/9/chartex" xmlns:cx4="http://schemas.microsoft.com/office/drawing/2016/5/10/chartex" xmlns:cx5="http://schemas.microsoft.com/office/drawing/2016/5/11/chartex" xmlns:cx6="http://schemas.microsoft.com/office/drawing/2016/5/12/chartex" xmlns:cx7="http://schemas.microsoft.com/office/drawing/2016/5/13/chartex" xmlns:cx8="http://schemas.microsoft.com/office/drawing/2016/5/14/chartex" xmlns:mc="http://schemas.openxmlformats.org/markup-compatibility/2006" xmlns:aink="http://schemas.microsoft.com/office/drawing/2016/ink" xmlns:am3d="http://schemas.microsoft.com/office/drawing/2017/model3d" xmlns:o="urn:schemas-microsoft-com:office:office" xmlns:r="http://schemas.openxmlformats.org/officeDocument/2006/relationships" xmlns:m="http://schemas.openxmlformats.org/officeDocument/2006/math" xmlns:v="urn:schemas-microsoft-com:vml" xmlns:wp14="http://schemas.microsoft.com/office/word/2010/wordprocessingDrawing" xmlns:wp="http://schemas.openxmlformats.org/drawingml/2006/wordprocessingDrawing" xmlns:w10="urn:schemas-microsoft-com:office:word" xmlns:w="http://schemas.openxmlformats.org/wordprocessingml/2006/main" xmlns:w14="http://schemas.microsoft.com/office/word/2010/wordml" xmlns:w15="http://schemas.microsoft.com/office/word/2012/wordml" xmlns:w16cid="http://schemas.microsoft.com/office/word/2016/wordml/cid" xmlns:w16se="http://schemas.microsoft.com/office/word/2015/wordml/symex" xmlns:wpg="http://schemas.microsoft.com/office/word/2010/wordprocessingGroup" xmlns:wpi="http://schemas.microsoft.com/office/word/2010/wordprocessingInk" xmlns:wne="http://schemas.microsoft.com/office/word/2006/wordml" xmlns:wps="http://schemas.microsoft.com/office/word/2010/wordprocessingShape" mc:Ignorable="w14 w15 w16se w16cid wp14">
+<w:ftr xmlns:wpc="http://schemas.microsoft.com/office/word/2010/wordprocessingCanvas" xmlns:mc="http://schemas.openxmlformats.org/markup-compatibility/2006" xmlns:o="urn:schemas-microsoft-com:office:office" xmlns:r="http://schemas.openxmlformats.org/officeDocument/2006/relationships" xmlns:m="http://schemas.openxmlformats.org/officeDocument/2006/math" xmlns:v="urn:schemas-microsoft-com:vml" xmlns:wp14="http://schemas.microsoft.com/office/word/2010/wordprocessingDrawing" xmlns:wp="http://schemas.openxmlformats.org/drawingml/2006/wordprocessingDrawing" xmlns:w10="urn:schemas-microsoft-com:office:word" xmlns:w="http://schemas.openxmlformats.org/wordprocessingml/2006/main" xmlns:w14="http://schemas.microsoft.com/office/word/2010/wordml" xmlns:w15="http://schemas.microsoft.com/office/word/2012/wordml" xmlns:wpg="http://schemas.microsoft.com/office/word/2010/wordprocessingGroup" xmlns:wpi="http://schemas.microsoft.com/office/word/2010/wordprocessingInk" xmlns:wne="http://schemas.microsoft.com/office/word/2006/wordml" xmlns:wps="http://schemas.microsoft.com/office/word/2010/wordprocessingShape" mc:Ignorable="w14 w15 wp14">
   <w:tbl>
     <w:tblPr>
       <w:tblW w:w="5000" w:type="pct"/>
@@ -782,7 +766,7 @@
               <w:sz w:val="16"/>
               <w:szCs w:val="16"/>
             </w:rPr>
-            <w:t>2018</w:t>
+            <w:t>2019</w:t>
           </w:r>
           <w:r>
             <w:rPr>
@@ -890,7 +874,6 @@
             </w:rPr>
             <w:t xml:space="preserve">| </w:t>
           </w:r>
-          <w:proofErr w:type="spellStart"/>
           <w:r>
             <w:rPr>
               <w:rFonts w:cs="Segoe UI"/>
@@ -899,7 +882,6 @@
             </w:rPr>
             <w:t>SimplePlaySound</w:t>
           </w:r>
-          <w:proofErr w:type="spellEnd"/>
         </w:p>
       </w:tc>
       <w:tc>
@@ -981,7 +963,7 @@
 </file>
 
 <file path=word/footnotes.xml><?xml version="1.0" encoding="utf-8"?>
-<w:footnotes xmlns:wpc="http://schemas.microsoft.com/office/word/2010/wordprocessingCanvas" xmlns:cx="http://schemas.microsoft.com/office/drawing/2014/chartex" xmlns:cx1="http://schemas.microsoft.com/office/drawing/2015/9/8/chartex" xmlns:cx2="http://schemas.microsoft.com/office/drawing/2015/10/21/chartex" xmlns:cx3="http://schemas.microsoft.com/office/drawing/2016/5/9/chartex" xmlns:cx4="http://schemas.microsoft.com/office/drawing/2016/5/10/chartex" xmlns:cx5="http://schemas.microsoft.com/office/drawing/2016/5/11/chartex" xmlns:cx6="http://schemas.microsoft.com/office/drawing/2016/5/12/chartex" xmlns:cx7="http://schemas.microsoft.com/office/drawing/2016/5/13/chartex" xmlns:cx8="http://schemas.microsoft.com/office/drawing/2016/5/14/chartex" xmlns:mc="http://schemas.openxmlformats.org/markup-compatibility/2006" xmlns:aink="http://schemas.microsoft.com/office/drawing/2016/ink" xmlns:am3d="http://schemas.microsoft.com/office/drawing/2017/model3d" xmlns:o="urn:schemas-microsoft-com:office:office" xmlns:r="http://schemas.openxmlformats.org/officeDocument/2006/relationships" xmlns:m="http://schemas.openxmlformats.org/officeDocument/2006/math" xmlns:v="urn:schemas-microsoft-com:vml" xmlns:wp14="http://schemas.microsoft.com/office/word/2010/wordprocessingDrawing" xmlns:wp="http://schemas.openxmlformats.org/drawingml/2006/wordprocessingDrawing" xmlns:w10="urn:schemas-microsoft-com:office:word" xmlns:w="http://schemas.openxmlformats.org/wordprocessingml/2006/main" xmlns:w14="http://schemas.microsoft.com/office/word/2010/wordml" xmlns:w15="http://schemas.microsoft.com/office/word/2012/wordml" xmlns:w16cid="http://schemas.microsoft.com/office/word/2016/wordml/cid" xmlns:w16se="http://schemas.microsoft.com/office/word/2015/wordml/symex" xmlns:wpg="http://schemas.microsoft.com/office/word/2010/wordprocessingGroup" xmlns:wpi="http://schemas.microsoft.com/office/word/2010/wordprocessingInk" xmlns:wne="http://schemas.microsoft.com/office/word/2006/wordml" xmlns:wps="http://schemas.microsoft.com/office/word/2010/wordprocessingShape" mc:Ignorable="w14 w15 w16se w16cid wp14">
+<w:footnotes xmlns:wpc="http://schemas.microsoft.com/office/word/2010/wordprocessingCanvas" xmlns:mc="http://schemas.openxmlformats.org/markup-compatibility/2006" xmlns:o="urn:schemas-microsoft-com:office:office" xmlns:r="http://schemas.openxmlformats.org/officeDocument/2006/relationships" xmlns:m="http://schemas.openxmlformats.org/officeDocument/2006/math" xmlns:v="urn:schemas-microsoft-com:vml" xmlns:wp14="http://schemas.microsoft.com/office/word/2010/wordprocessingDrawing" xmlns:wp="http://schemas.openxmlformats.org/drawingml/2006/wordprocessingDrawing" xmlns:w10="urn:schemas-microsoft-com:office:word" xmlns:w="http://schemas.openxmlformats.org/wordprocessingml/2006/main" xmlns:w14="http://schemas.microsoft.com/office/word/2010/wordml" xmlns:w15="http://schemas.microsoft.com/office/word/2012/wordml" xmlns:wpg="http://schemas.microsoft.com/office/word/2010/wordprocessingGroup" xmlns:wpi="http://schemas.microsoft.com/office/word/2010/wordprocessingInk" xmlns:wne="http://schemas.microsoft.com/office/word/2006/wordml" xmlns:wps="http://schemas.microsoft.com/office/word/2010/wordprocessingShape" mc:Ignorable="w14 w15 wp14">
   <w:footnote w:type="separator" w:id="-1">
     <w:p>
       <w:r>
@@ -1000,7 +982,7 @@
 </file>
 
 <file path=word/header1.xml><?xml version="1.0" encoding="utf-8"?>
-<w:hdr xmlns:wpc="http://schemas.microsoft.com/office/word/2010/wordprocessingCanvas" xmlns:cx="http://schemas.microsoft.com/office/drawing/2014/chartex" xmlns:cx1="http://schemas.microsoft.com/office/drawing/2015/9/8/chartex" xmlns:cx2="http://schemas.microsoft.com/office/drawing/2015/10/21/chartex" xmlns:cx3="http://schemas.microsoft.com/office/drawing/2016/5/9/chartex" xmlns:cx4="http://schemas.microsoft.com/office/drawing/2016/5/10/chartex" xmlns:cx5="http://schemas.microsoft.com/office/drawing/2016/5/11/chartex" xmlns:cx6="http://schemas.microsoft.com/office/drawing/2016/5/12/chartex" xmlns:cx7="http://schemas.microsoft.com/office/drawing/2016/5/13/chartex" xmlns:cx8="http://schemas.microsoft.com/office/drawing/2016/5/14/chartex" xmlns:mc="http://schemas.openxmlformats.org/markup-compatibility/2006" xmlns:aink="http://schemas.microsoft.com/office/drawing/2016/ink" xmlns:am3d="http://schemas.microsoft.com/office/drawing/2017/model3d" xmlns:o="urn:schemas-microsoft-com:office:office" xmlns:r="http://schemas.openxmlformats.org/officeDocument/2006/relationships" xmlns:m="http://schemas.openxmlformats.org/officeDocument/2006/math" xmlns:v="urn:schemas-microsoft-com:vml" xmlns:wp14="http://schemas.microsoft.com/office/word/2010/wordprocessingDrawing" xmlns:wp="http://schemas.openxmlformats.org/drawingml/2006/wordprocessingDrawing" xmlns:w10="urn:schemas-microsoft-com:office:word" xmlns:w="http://schemas.openxmlformats.org/wordprocessingml/2006/main" xmlns:w14="http://schemas.microsoft.com/office/word/2010/wordml" xmlns:w15="http://schemas.microsoft.com/office/word/2012/wordml" xmlns:w16cid="http://schemas.microsoft.com/office/word/2016/wordml/cid" xmlns:w16se="http://schemas.microsoft.com/office/word/2015/wordml/symex" xmlns:wpg="http://schemas.microsoft.com/office/word/2010/wordprocessingGroup" xmlns:wpi="http://schemas.microsoft.com/office/word/2010/wordprocessingInk" xmlns:wne="http://schemas.microsoft.com/office/word/2006/wordml" xmlns:wps="http://schemas.microsoft.com/office/word/2010/wordprocessingShape" mc:Ignorable="w14 w15 w16se w16cid wp14">
+<w:hdr xmlns:wpc="http://schemas.microsoft.com/office/word/2010/wordprocessingCanvas" xmlns:mc="http://schemas.openxmlformats.org/markup-compatibility/2006" xmlns:o="urn:schemas-microsoft-com:office:office" xmlns:r="http://schemas.openxmlformats.org/officeDocument/2006/relationships" xmlns:m="http://schemas.openxmlformats.org/officeDocument/2006/math" xmlns:v="urn:schemas-microsoft-com:vml" xmlns:wp14="http://schemas.microsoft.com/office/word/2010/wordprocessingDrawing" xmlns:wp="http://schemas.openxmlformats.org/drawingml/2006/wordprocessingDrawing" xmlns:w10="urn:schemas-microsoft-com:office:word" xmlns:w="http://schemas.openxmlformats.org/wordprocessingml/2006/main" xmlns:w14="http://schemas.microsoft.com/office/word/2010/wordml" xmlns:w15="http://schemas.microsoft.com/office/word/2012/wordml" xmlns:wpg="http://schemas.microsoft.com/office/word/2010/wordprocessingGroup" xmlns:wpi="http://schemas.microsoft.com/office/word/2010/wordprocessingInk" xmlns:wne="http://schemas.microsoft.com/office/word/2006/wordml" xmlns:wps="http://schemas.microsoft.com/office/word/2010/wordprocessingShape" mc:Ignorable="w14 w15 wp14">
   <w:p>
     <w:pPr>
       <w:pStyle w:val="Header"/>
@@ -1010,7 +992,7 @@
 </file>
 
 <file path=word/header2.xml><?xml version="1.0" encoding="utf-8"?>
-<w:hdr xmlns:wpc="http://schemas.microsoft.com/office/word/2010/wordprocessingCanvas" xmlns:cx="http://schemas.microsoft.com/office/drawing/2014/chartex" xmlns:cx1="http://schemas.microsoft.com/office/drawing/2015/9/8/chartex" xmlns:cx2="http://schemas.microsoft.com/office/drawing/2015/10/21/chartex" xmlns:cx3="http://schemas.microsoft.com/office/drawing/2016/5/9/chartex" xmlns:cx4="http://schemas.microsoft.com/office/drawing/2016/5/10/chartex" xmlns:cx5="http://schemas.microsoft.com/office/drawing/2016/5/11/chartex" xmlns:cx6="http://schemas.microsoft.com/office/drawing/2016/5/12/chartex" xmlns:cx7="http://schemas.microsoft.com/office/drawing/2016/5/13/chartex" xmlns:cx8="http://schemas.microsoft.com/office/drawing/2016/5/14/chartex" xmlns:mc="http://schemas.openxmlformats.org/markup-compatibility/2006" xmlns:aink="http://schemas.microsoft.com/office/drawing/2016/ink" xmlns:am3d="http://schemas.microsoft.com/office/drawing/2017/model3d" xmlns:o="urn:schemas-microsoft-com:office:office" xmlns:r="http://schemas.openxmlformats.org/officeDocument/2006/relationships" xmlns:m="http://schemas.openxmlformats.org/officeDocument/2006/math" xmlns:v="urn:schemas-microsoft-com:vml" xmlns:wp14="http://schemas.microsoft.com/office/word/2010/wordprocessingDrawing" xmlns:wp="http://schemas.openxmlformats.org/drawingml/2006/wordprocessingDrawing" xmlns:w10="urn:schemas-microsoft-com:office:word" xmlns:w="http://schemas.openxmlformats.org/wordprocessingml/2006/main" xmlns:w14="http://schemas.microsoft.com/office/word/2010/wordml" xmlns:w15="http://schemas.microsoft.com/office/word/2012/wordml" xmlns:w16cid="http://schemas.microsoft.com/office/word/2016/wordml/cid" xmlns:w16se="http://schemas.microsoft.com/office/word/2015/wordml/symex" xmlns:wpg="http://schemas.microsoft.com/office/word/2010/wordprocessingGroup" xmlns:wpi="http://schemas.microsoft.com/office/word/2010/wordprocessingInk" xmlns:wne="http://schemas.microsoft.com/office/word/2006/wordml" xmlns:wps="http://schemas.microsoft.com/office/word/2010/wordprocessingShape" mc:Ignorable="w14 w15 w16se w16cid wp14">
+<w:hdr xmlns:wpc="http://schemas.microsoft.com/office/word/2010/wordprocessingCanvas" xmlns:mc="http://schemas.openxmlformats.org/markup-compatibility/2006" xmlns:o="urn:schemas-microsoft-com:office:office" xmlns:r="http://schemas.openxmlformats.org/officeDocument/2006/relationships" xmlns:m="http://schemas.openxmlformats.org/officeDocument/2006/math" xmlns:v="urn:schemas-microsoft-com:vml" xmlns:wp14="http://schemas.microsoft.com/office/word/2010/wordprocessingDrawing" xmlns:wp="http://schemas.openxmlformats.org/drawingml/2006/wordprocessingDrawing" xmlns:w10="urn:schemas-microsoft-com:office:word" xmlns:w="http://schemas.openxmlformats.org/wordprocessingml/2006/main" xmlns:w14="http://schemas.microsoft.com/office/word/2010/wordml" xmlns:w15="http://schemas.microsoft.com/office/word/2012/wordml" xmlns:wpg="http://schemas.microsoft.com/office/word/2010/wordprocessingGroup" xmlns:wpi="http://schemas.microsoft.com/office/word/2010/wordprocessingInk" xmlns:wne="http://schemas.microsoft.com/office/word/2006/wordml" xmlns:wps="http://schemas.microsoft.com/office/word/2010/wordprocessingShape" mc:Ignorable="w14 w15 wp14">
   <w:p>
     <w:pPr>
       <w:pStyle w:val="Header"/>
@@ -1020,7 +1002,7 @@
 </file>
 
 <file path=word/header3.xml><?xml version="1.0" encoding="utf-8"?>
-<w:hdr xmlns:wpc="http://schemas.microsoft.com/office/word/2010/wordprocessingCanvas" xmlns:cx="http://schemas.microsoft.com/office/drawing/2014/chartex" xmlns:cx1="http://schemas.microsoft.com/office/drawing/2015/9/8/chartex" xmlns:cx2="http://schemas.microsoft.com/office/drawing/2015/10/21/chartex" xmlns:cx3="http://schemas.microsoft.com/office/drawing/2016/5/9/chartex" xmlns:cx4="http://schemas.microsoft.com/office/drawing/2016/5/10/chartex" xmlns:cx5="http://schemas.microsoft.com/office/drawing/2016/5/11/chartex" xmlns:cx6="http://schemas.microsoft.com/office/drawing/2016/5/12/chartex" xmlns:cx7="http://schemas.microsoft.com/office/drawing/2016/5/13/chartex" xmlns:cx8="http://schemas.microsoft.com/office/drawing/2016/5/14/chartex" xmlns:mc="http://schemas.openxmlformats.org/markup-compatibility/2006" xmlns:aink="http://schemas.microsoft.com/office/drawing/2016/ink" xmlns:am3d="http://schemas.microsoft.com/office/drawing/2017/model3d" xmlns:o="urn:schemas-microsoft-com:office:office" xmlns:r="http://schemas.openxmlformats.org/officeDocument/2006/relationships" xmlns:m="http://schemas.openxmlformats.org/officeDocument/2006/math" xmlns:v="urn:schemas-microsoft-com:vml" xmlns:wp14="http://schemas.microsoft.com/office/word/2010/wordprocessingDrawing" xmlns:wp="http://schemas.openxmlformats.org/drawingml/2006/wordprocessingDrawing" xmlns:w10="urn:schemas-microsoft-com:office:word" xmlns:w="http://schemas.openxmlformats.org/wordprocessingml/2006/main" xmlns:w14="http://schemas.microsoft.com/office/word/2010/wordml" xmlns:w15="http://schemas.microsoft.com/office/word/2012/wordml" xmlns:w16cid="http://schemas.microsoft.com/office/word/2016/wordml/cid" xmlns:w16se="http://schemas.microsoft.com/office/word/2015/wordml/symex" xmlns:wpg="http://schemas.microsoft.com/office/word/2010/wordprocessingGroup" xmlns:wpi="http://schemas.microsoft.com/office/word/2010/wordprocessingInk" xmlns:wne="http://schemas.microsoft.com/office/word/2006/wordml" xmlns:wps="http://schemas.microsoft.com/office/word/2010/wordprocessingShape" mc:Ignorable="w14 w15 w16se w16cid wp14">
+<w:hdr xmlns:wpc="http://schemas.microsoft.com/office/word/2010/wordprocessingCanvas" xmlns:mc="http://schemas.openxmlformats.org/markup-compatibility/2006" xmlns:o="urn:schemas-microsoft-com:office:office" xmlns:r="http://schemas.openxmlformats.org/officeDocument/2006/relationships" xmlns:m="http://schemas.openxmlformats.org/officeDocument/2006/math" xmlns:v="urn:schemas-microsoft-com:vml" xmlns:wp14="http://schemas.microsoft.com/office/word/2010/wordprocessingDrawing" xmlns:wp="http://schemas.openxmlformats.org/drawingml/2006/wordprocessingDrawing" xmlns:w10="urn:schemas-microsoft-com:office:word" xmlns:w="http://schemas.openxmlformats.org/wordprocessingml/2006/main" xmlns:w14="http://schemas.microsoft.com/office/word/2010/wordml" xmlns:w15="http://schemas.microsoft.com/office/word/2012/wordml" xmlns:wpg="http://schemas.microsoft.com/office/word/2010/wordprocessingGroup" xmlns:wpi="http://schemas.microsoft.com/office/word/2010/wordprocessingInk" xmlns:wne="http://schemas.microsoft.com/office/word/2006/wordml" xmlns:wps="http://schemas.microsoft.com/office/word/2010/wordprocessingShape" mc:Ignorable="w14 w15 wp14">
   <w:tbl>
     <w:tblPr>
       <w:tblStyle w:val="TableGrid"/>
@@ -1550,7 +1532,7 @@
 </file>
 
 <file path=word/numbering.xml><?xml version="1.0" encoding="utf-8"?>
-<w:numbering xmlns:wpc="http://schemas.microsoft.com/office/word/2010/wordprocessingCanvas" xmlns:cx="http://schemas.microsoft.com/office/drawing/2014/chartex" xmlns:cx1="http://schemas.microsoft.com/office/drawing/2015/9/8/chartex" xmlns:cx2="http://schemas.microsoft.com/office/drawing/2015/10/21/chartex" xmlns:cx3="http://schemas.microsoft.com/office/drawing/2016/5/9/chartex" xmlns:cx4="http://schemas.microsoft.com/office/drawing/2016/5/10/chartex" xmlns:cx5="http://schemas.microsoft.com/office/drawing/2016/5/11/chartex" xmlns:cx6="http://schemas.microsoft.com/office/drawing/2016/5/12/chartex" xmlns:cx7="http://schemas.microsoft.com/office/drawing/2016/5/13/chartex" xmlns:cx8="http://schemas.microsoft.com/office/drawing/2016/5/14/chartex" xmlns:mc="http://schemas.openxmlformats.org/markup-compatibility/2006" xmlns:aink="http://schemas.microsoft.com/office/drawing/2016/ink" xmlns:am3d="http://schemas.microsoft.com/office/drawing/2017/model3d" xmlns:o="urn:schemas-microsoft-com:office:office" xmlns:r="http://schemas.openxmlformats.org/officeDocument/2006/relationships" xmlns:m="http://schemas.openxmlformats.org/officeDocument/2006/math" xmlns:v="urn:schemas-microsoft-com:vml" xmlns:wp14="http://schemas.microsoft.com/office/word/2010/wordprocessingDrawing" xmlns:wp="http://schemas.openxmlformats.org/drawingml/2006/wordprocessingDrawing" xmlns:w10="urn:schemas-microsoft-com:office:word" xmlns:w="http://schemas.openxmlformats.org/wordprocessingml/2006/main" xmlns:w14="http://schemas.microsoft.com/office/word/2010/wordml" xmlns:w15="http://schemas.microsoft.com/office/word/2012/wordml" xmlns:w16cid="http://schemas.microsoft.com/office/word/2016/wordml/cid" xmlns:w16se="http://schemas.microsoft.com/office/word/2015/wordml/symex" xmlns:wpg="http://schemas.microsoft.com/office/word/2010/wordprocessingGroup" xmlns:wpi="http://schemas.microsoft.com/office/word/2010/wordprocessingInk" xmlns:wne="http://schemas.microsoft.com/office/word/2006/wordml" xmlns:wps="http://schemas.microsoft.com/office/word/2010/wordprocessingShape" mc:Ignorable="w14 w15 w16se w16cid wp14">
+<w:numbering xmlns:wpc="http://schemas.microsoft.com/office/word/2010/wordprocessingCanvas" xmlns:mc="http://schemas.openxmlformats.org/markup-compatibility/2006" xmlns:o="urn:schemas-microsoft-com:office:office" xmlns:r="http://schemas.openxmlformats.org/officeDocument/2006/relationships" xmlns:m="http://schemas.openxmlformats.org/officeDocument/2006/math" xmlns:v="urn:schemas-microsoft-com:vml" xmlns:wp14="http://schemas.microsoft.com/office/word/2010/wordprocessingDrawing" xmlns:wp="http://schemas.openxmlformats.org/drawingml/2006/wordprocessingDrawing" xmlns:w10="urn:schemas-microsoft-com:office:word" xmlns:w="http://schemas.openxmlformats.org/wordprocessingml/2006/main" xmlns:w14="http://schemas.microsoft.com/office/word/2010/wordml" xmlns:w15="http://schemas.microsoft.com/office/word/2012/wordml" xmlns:wpg="http://schemas.microsoft.com/office/word/2010/wordprocessingGroup" xmlns:wpi="http://schemas.microsoft.com/office/word/2010/wordprocessingInk" xmlns:wne="http://schemas.microsoft.com/office/word/2006/wordml" xmlns:wps="http://schemas.microsoft.com/office/word/2010/wordprocessingShape" mc:Ignorable="w14 w15 wp14">
   <w:abstractNum w:abstractNumId="0" w15:restartNumberingAfterBreak="0">
     <w:nsid w:val="0030577F"/>
     <w:multiLevelType w:val="hybridMultilevel"/>
@@ -3066,7 +3048,7 @@
 </file>
 
 <file path=word/styles.xml><?xml version="1.0" encoding="utf-8"?>
-<w:styles xmlns:mc="http://schemas.openxmlformats.org/markup-compatibility/2006" xmlns:r="http://schemas.openxmlformats.org/officeDocument/2006/relationships" xmlns:w="http://schemas.openxmlformats.org/wordprocessingml/2006/main" xmlns:w14="http://schemas.microsoft.com/office/word/2010/wordml" xmlns:w15="http://schemas.microsoft.com/office/word/2012/wordml" xmlns:w16cid="http://schemas.microsoft.com/office/word/2016/wordml/cid" xmlns:w16se="http://schemas.microsoft.com/office/word/2015/wordml/symex" mc:Ignorable="w14 w15 w16se w16cid">
+<w:styles xmlns:mc="http://schemas.openxmlformats.org/markup-compatibility/2006" xmlns:r="http://schemas.openxmlformats.org/officeDocument/2006/relationships" xmlns:w="http://schemas.openxmlformats.org/wordprocessingml/2006/main" xmlns:w14="http://schemas.microsoft.com/office/word/2010/wordml" xmlns:w15="http://schemas.microsoft.com/office/word/2012/wordml" mc:Ignorable="w14 w15">
   <w:docDefaults>
     <w:rPrDefault>
       <w:rPr>
@@ -3082,7 +3064,7 @@
       </w:pPr>
     </w:pPrDefault>
   </w:docDefaults>
-  <w:latentStyles w:defLockedState="0" w:defUIPriority="99" w:defSemiHidden="0" w:defUnhideWhenUsed="0" w:defQFormat="0" w:count="375">
+  <w:latentStyles w:defLockedState="0" w:defUIPriority="99" w:defSemiHidden="0" w:defUnhideWhenUsed="0" w:defQFormat="0" w:count="371">
     <w:lsdException w:name="Normal" w:uiPriority="0" w:qFormat="1"/>
     <w:lsdException w:name="heading 1" w:uiPriority="9" w:qFormat="1"/>
     <w:lsdException w:name="heading 2" w:semiHidden="1" w:uiPriority="9" w:unhideWhenUsed="1" w:qFormat="1"/>
@@ -3454,10 +3436,6 @@
     <w:lsdException w:name="List Table 5 Dark Accent 6" w:uiPriority="50"/>
     <w:lsdException w:name="List Table 6 Colorful Accent 6" w:uiPriority="51"/>
     <w:lsdException w:name="List Table 7 Colorful Accent 6" w:uiPriority="52"/>
-    <w:lsdException w:name="Mention" w:semiHidden="1" w:unhideWhenUsed="1"/>
-    <w:lsdException w:name="Smart Hyperlink" w:semiHidden="1" w:unhideWhenUsed="1"/>
-    <w:lsdException w:name="Hashtag" w:semiHidden="1" w:unhideWhenUsed="1"/>
-    <w:lsdException w:name="Unresolved Mention" w:semiHidden="1" w:unhideWhenUsed="1"/>
   </w:latentStyles>
   <w:style w:type="paragraph" w:default="1" w:styleId="Normal">
     <w:name w:val="Normal"/>
@@ -4121,7 +4099,7 @@
       <w:u w:val="single"/>
     </w:rPr>
   </w:style>
-  <w:style w:type="character" w:styleId="UnresolvedMention">
+  <w:style w:type="character" w:customStyle="1" w:styleId="UnresolvedMention">
     <w:name w:val="Unresolved Mention"/>
     <w:basedOn w:val="DefaultParagraphFont"/>
     <w:uiPriority w:val="99"/>

</xml_diff>